<commit_message>
Completed UAT test run through
</commit_message>
<xml_diff>
--- a/User Acceptance Tests.docx
+++ b/User Acceptance Tests.docx
@@ -5,8 +5,29 @@
     <w:p>
       <w:pPr>
         <w:pStyle w:val="Heading1"/>
+        <w:jc w:val="center"/>
       </w:pPr>
       <w:r>
+        <w:t>Assessment 4:</w:t>
+      </w:r>
+      <w:r>
+        <w:t xml:space="preserve"> User Acceptance Tests</w:t>
+      </w:r>
+    </w:p>
+    <w:p>
+      <w:pPr>
+        <w:jc w:val="center"/>
+      </w:pPr>
+      <w:r>
+        <w:t>Corey Lovett-Hendrey</w:t>
+      </w:r>
+    </w:p>
+    <w:p>
+      <w:pPr>
+        <w:pStyle w:val="Heading1"/>
+      </w:pPr>
+      <w:r>
+        <w:lastRenderedPageBreak/>
         <w:t xml:space="preserve">Scenario </w:t>
       </w:r>
       <w:r>
@@ -162,6 +183,50 @@
           </w:p>
         </w:tc>
       </w:tr>
+      <w:tr>
+        <w:tc>
+          <w:tcPr>
+            <w:tcW w:w="1416" w:type="dxa"/>
+          </w:tcPr>
+          <w:p>
+            <w:r>
+              <w:t>2.0</w:t>
+            </w:r>
+          </w:p>
+        </w:tc>
+        <w:tc>
+          <w:tcPr>
+            <w:tcW w:w="1429" w:type="dxa"/>
+          </w:tcPr>
+          <w:p>
+            <w:r>
+              <w:t>13/10/2018</w:t>
+            </w:r>
+          </w:p>
+        </w:tc>
+        <w:tc>
+          <w:tcPr>
+            <w:tcW w:w="2102" w:type="dxa"/>
+          </w:tcPr>
+          <w:p>
+            <w:r>
+              <w:t>Corey Lovett-Hendrey</w:t>
+            </w:r>
+          </w:p>
+        </w:tc>
+        <w:tc>
+          <w:tcPr>
+            <w:tcW w:w="3677" w:type="dxa"/>
+          </w:tcPr>
+          <w:p>
+            <w:r>
+              <w:t>Added additional information to tests</w:t>
+            </w:r>
+            <w:bookmarkStart w:id="2" w:name="_GoBack"/>
+            <w:bookmarkEnd w:id="2"/>
+          </w:p>
+        </w:tc>
+      </w:tr>
     </w:tbl>
     <w:p>
       <w:pPr>
@@ -188,7 +253,7 @@
           <w:numId w:val="32"/>
         </w:numPr>
       </w:pPr>
-      <w:bookmarkStart w:id="2" w:name="_Toc43786489"/>
+      <w:bookmarkStart w:id="3" w:name="_Toc43786489"/>
       <w:r>
         <w:t>Paying for a service charge when checking out</w:t>
       </w:r>
@@ -260,7 +325,7 @@
       <w:r>
         <w:t>Test Components</w:t>
       </w:r>
-      <w:bookmarkEnd w:id="2"/>
+      <w:bookmarkEnd w:id="3"/>
       <w:r>
         <w:t>/Requirements</w:t>
       </w:r>
@@ -274,7 +339,7 @@
       <w:pPr>
         <w:pStyle w:val="ListBullet"/>
       </w:pPr>
-      <w:bookmarkStart w:id="3" w:name="_Toc43786490"/>
+      <w:bookmarkStart w:id="4" w:name="_Toc43786490"/>
       <w:r>
         <w:t>The test output should display the expected behavior noted during each test</w:t>
       </w:r>
@@ -286,7 +351,7 @@
       <w:r>
         <w:br w:type="page"/>
       </w:r>
-      <w:bookmarkEnd w:id="3"/>
+      <w:bookmarkEnd w:id="4"/>
       <w:r>
         <w:lastRenderedPageBreak/>
         <w:t>Creating a Booking</w:t>
@@ -1764,17 +1829,17 @@
       <w:pPr>
         <w:pStyle w:val="Heading3"/>
       </w:pPr>
-      <w:bookmarkStart w:id="4" w:name="_Toc43786491"/>
+      <w:bookmarkStart w:id="5" w:name="_Toc43786491"/>
       <w:r>
         <w:t>Script Description</w:t>
       </w:r>
-      <w:bookmarkEnd w:id="4"/>
+      <w:bookmarkEnd w:id="5"/>
     </w:p>
     <w:p>
       <w:pPr>
         <w:pStyle w:val="ListBullet"/>
       </w:pPr>
-      <w:bookmarkStart w:id="5" w:name="_Toc43786492"/>
+      <w:bookmarkStart w:id="6" w:name="_Toc43786492"/>
       <w:r>
         <w:t xml:space="preserve">A bug was reported that shows when a user checks a guest out of a room, the charges will always display “$0”, regardless of how many charges were made to the room while the guest was checked in. This script tests </w:t>
       </w:r>
@@ -1789,7 +1854,7 @@
       <w:r>
         <w:t>Testing Requirements</w:t>
       </w:r>
-      <w:bookmarkEnd w:id="5"/>
+      <w:bookmarkEnd w:id="6"/>
     </w:p>
     <w:p>
       <w:r>
@@ -1817,11 +1882,11 @@
       <w:pPr>
         <w:pStyle w:val="Heading3"/>
       </w:pPr>
-      <w:bookmarkStart w:id="6" w:name="_Toc43786493"/>
+      <w:bookmarkStart w:id="7" w:name="_Toc43786493"/>
       <w:r>
         <w:t>Setup</w:t>
       </w:r>
-      <w:bookmarkEnd w:id="6"/>
+      <w:bookmarkEnd w:id="7"/>
     </w:p>
     <w:p>
       <w:pPr>
@@ -1860,7 +1925,7 @@
       <w:pPr>
         <w:pStyle w:val="Heading3"/>
       </w:pPr>
-      <w:bookmarkStart w:id="7" w:name="_Toc43786494"/>
+      <w:bookmarkStart w:id="8" w:name="_Toc43786494"/>
       <w:r>
         <w:t>Teardown</w:t>
       </w:r>
@@ -1876,7 +1941,7 @@
         <w:t>Booking should be removed from the application</w:t>
       </w:r>
     </w:p>
-    <w:bookmarkEnd w:id="7"/>
+    <w:bookmarkEnd w:id="8"/>
     <w:p>
       <w:pPr>
         <w:pStyle w:val="Heading3"/>
@@ -2087,7 +2152,11 @@
           <w:tcPr>
             <w:tcW w:w="759" w:type="dxa"/>
           </w:tcPr>
-          <w:p/>
+          <w:p>
+            <w:r>
+              <w:t>P</w:t>
+            </w:r>
+          </w:p>
         </w:tc>
       </w:tr>
       <w:tr>
@@ -2245,7 +2314,11 @@
           <w:tcPr>
             <w:tcW w:w="759" w:type="dxa"/>
           </w:tcPr>
-          <w:p/>
+          <w:p>
+            <w:r>
+              <w:t>P</w:t>
+            </w:r>
+          </w:p>
         </w:tc>
       </w:tr>
       <w:tr>
@@ -2317,7 +2390,11 @@
           <w:tcPr>
             <w:tcW w:w="759" w:type="dxa"/>
           </w:tcPr>
-          <w:p/>
+          <w:p>
+            <w:r>
+              <w:t>P</w:t>
+            </w:r>
+          </w:p>
         </w:tc>
       </w:tr>
       <w:tr>
@@ -2504,7 +2581,12 @@
           <w:tcPr>
             <w:tcW w:w="759" w:type="dxa"/>
           </w:tcPr>
-          <w:p/>
+          <w:p>
+            <w:r>
+              <w:lastRenderedPageBreak/>
+              <w:t>P</w:t>
+            </w:r>
+          </w:p>
         </w:tc>
       </w:tr>
       <w:tr>
@@ -2557,7 +2639,11 @@
           <w:tcPr>
             <w:tcW w:w="759" w:type="dxa"/>
           </w:tcPr>
-          <w:p/>
+          <w:p>
+            <w:r>
+              <w:t>P</w:t>
+            </w:r>
+          </w:p>
         </w:tc>
       </w:tr>
       <w:tr>
@@ -2691,7 +2777,11 @@
           <w:tcPr>
             <w:tcW w:w="759" w:type="dxa"/>
           </w:tcPr>
-          <w:p/>
+          <w:p>
+            <w:r>
+              <w:t>P</w:t>
+            </w:r>
+          </w:p>
         </w:tc>
       </w:tr>
       <w:tr>
@@ -2744,7 +2834,11 @@
           <w:tcPr>
             <w:tcW w:w="759" w:type="dxa"/>
           </w:tcPr>
-          <w:p/>
+          <w:p>
+            <w:r>
+              <w:t>P</w:t>
+            </w:r>
+          </w:p>
         </w:tc>
       </w:tr>
       <w:tr>
@@ -2828,7 +2922,11 @@
           <w:tcPr>
             <w:tcW w:w="759" w:type="dxa"/>
           </w:tcPr>
-          <w:p/>
+          <w:p>
+            <w:r>
+              <w:t>P</w:t>
+            </w:r>
+          </w:p>
         </w:tc>
       </w:tr>
       <w:tr>
@@ -3038,7 +3136,11 @@
           <w:tcPr>
             <w:tcW w:w="759" w:type="dxa"/>
           </w:tcPr>
-          <w:p/>
+          <w:p>
+            <w:r>
+              <w:t>P</w:t>
+            </w:r>
+          </w:p>
         </w:tc>
       </w:tr>
       <w:tr>
@@ -3091,7 +3193,11 @@
           <w:tcPr>
             <w:tcW w:w="759" w:type="dxa"/>
           </w:tcPr>
-          <w:p/>
+          <w:p>
+            <w:r>
+              <w:t>P</w:t>
+            </w:r>
+          </w:p>
         </w:tc>
       </w:tr>
       <w:tr>
@@ -3596,7 +3702,12 @@
           <w:tcPr>
             <w:tcW w:w="759" w:type="dxa"/>
           </w:tcPr>
-          <w:p/>
+          <w:p>
+            <w:r>
+              <w:lastRenderedPageBreak/>
+              <w:t>P</w:t>
+            </w:r>
+          </w:p>
         </w:tc>
       </w:tr>
     </w:tbl>
@@ -3665,21 +3776,30 @@
             <w:tcW w:w="1796" w:type="dxa"/>
           </w:tcPr>
           <w:p>
-            <w:bookmarkStart w:id="8" w:name="_GoBack"/>
-            <w:bookmarkEnd w:id="8"/>
+            <w:r>
+              <w:t>9:56AM 10/13/2018</w:t>
+            </w:r>
           </w:p>
         </w:tc>
         <w:tc>
           <w:tcPr>
             <w:tcW w:w="1508" w:type="dxa"/>
           </w:tcPr>
-          <w:p/>
+          <w:p>
+            <w:r>
+              <w:t>Corey Lovett-Hendrey</w:t>
+            </w:r>
+          </w:p>
         </w:tc>
         <w:tc>
           <w:tcPr>
             <w:tcW w:w="2379" w:type="dxa"/>
           </w:tcPr>
-          <w:p/>
+          <w:p>
+            <w:r>
+              <w:t>Pass</w:t>
+            </w:r>
+          </w:p>
         </w:tc>
       </w:tr>
     </w:tbl>
@@ -4044,7 +4164,11 @@
           <w:tcPr>
             <w:tcW w:w="759" w:type="dxa"/>
           </w:tcPr>
-          <w:p/>
+          <w:p>
+            <w:r>
+              <w:t>P</w:t>
+            </w:r>
+          </w:p>
         </w:tc>
       </w:tr>
       <w:tr>
@@ -4202,7 +4326,11 @@
           <w:tcPr>
             <w:tcW w:w="759" w:type="dxa"/>
           </w:tcPr>
-          <w:p/>
+          <w:p>
+            <w:r>
+              <w:t>P</w:t>
+            </w:r>
+          </w:p>
         </w:tc>
       </w:tr>
       <w:tr>
@@ -4280,7 +4408,11 @@
           <w:tcPr>
             <w:tcW w:w="759" w:type="dxa"/>
           </w:tcPr>
-          <w:p/>
+          <w:p>
+            <w:r>
+              <w:t>P</w:t>
+            </w:r>
+          </w:p>
         </w:tc>
       </w:tr>
       <w:tr>
@@ -4560,7 +4692,11 @@
           <w:tcPr>
             <w:tcW w:w="759" w:type="dxa"/>
           </w:tcPr>
-          <w:p/>
+          <w:p>
+            <w:r>
+              <w:t>P</w:t>
+            </w:r>
+          </w:p>
         </w:tc>
       </w:tr>
       <w:tr>
@@ -4644,7 +4780,11 @@
           <w:tcPr>
             <w:tcW w:w="759" w:type="dxa"/>
           </w:tcPr>
-          <w:p/>
+          <w:p>
+            <w:r>
+              <w:t>P</w:t>
+            </w:r>
+          </w:p>
         </w:tc>
       </w:tr>
       <w:tr>
@@ -4845,7 +4985,11 @@
           <w:tcPr>
             <w:tcW w:w="759" w:type="dxa"/>
           </w:tcPr>
-          <w:p/>
+          <w:p>
+            <w:r>
+              <w:t>P</w:t>
+            </w:r>
+          </w:p>
         </w:tc>
       </w:tr>
       <w:tr>
@@ -5002,7 +5146,12 @@
           <w:tcPr>
             <w:tcW w:w="759" w:type="dxa"/>
           </w:tcPr>
-          <w:p/>
+          <w:p>
+            <w:r>
+              <w:lastRenderedPageBreak/>
+              <w:t>P</w:t>
+            </w:r>
+          </w:p>
         </w:tc>
       </w:tr>
       <w:tr>
@@ -5077,7 +5226,11 @@
           <w:tcPr>
             <w:tcW w:w="759" w:type="dxa"/>
           </w:tcPr>
-          <w:p/>
+          <w:p>
+            <w:r>
+              <w:t>P</w:t>
+            </w:r>
+          </w:p>
         </w:tc>
       </w:tr>
       <w:tr>
@@ -5160,7 +5313,11 @@
           <w:tcPr>
             <w:tcW w:w="759" w:type="dxa"/>
           </w:tcPr>
-          <w:p/>
+          <w:p>
+            <w:r>
+              <w:t>P</w:t>
+            </w:r>
+          </w:p>
         </w:tc>
       </w:tr>
       <w:tr>
@@ -5250,7 +5407,11 @@
           <w:tcPr>
             <w:tcW w:w="759" w:type="dxa"/>
           </w:tcPr>
-          <w:p/>
+          <w:p>
+            <w:r>
+              <w:t>P</w:t>
+            </w:r>
+          </w:p>
         </w:tc>
       </w:tr>
       <w:tr>
@@ -5530,7 +5691,11 @@
           <w:tcPr>
             <w:tcW w:w="759" w:type="dxa"/>
           </w:tcPr>
-          <w:p/>
+          <w:p>
+            <w:r>
+              <w:t>P</w:t>
+            </w:r>
+          </w:p>
         </w:tc>
       </w:tr>
       <w:tr>
@@ -5632,7 +5797,11 @@
           <w:tcPr>
             <w:tcW w:w="759" w:type="dxa"/>
           </w:tcPr>
-          <w:p/>
+          <w:p>
+            <w:r>
+              <w:t>P</w:t>
+            </w:r>
+          </w:p>
         </w:tc>
       </w:tr>
       <w:tr>
@@ -5912,7 +6081,11 @@
           <w:tcPr>
             <w:tcW w:w="759" w:type="dxa"/>
           </w:tcPr>
-          <w:p/>
+          <w:p>
+            <w:r>
+              <w:t>P</w:t>
+            </w:r>
+          </w:p>
         </w:tc>
       </w:tr>
     </w:tbl>
@@ -5980,19 +6153,31 @@
           <w:tcPr>
             <w:tcW w:w="1796" w:type="dxa"/>
           </w:tcPr>
-          <w:p/>
+          <w:p>
+            <w:r>
+              <w:t>10:00AM 10/13/2018</w:t>
+            </w:r>
+          </w:p>
         </w:tc>
         <w:tc>
           <w:tcPr>
             <w:tcW w:w="1508" w:type="dxa"/>
           </w:tcPr>
-          <w:p/>
+          <w:p>
+            <w:r>
+              <w:t>Corey Lovett-Hendrey</w:t>
+            </w:r>
+          </w:p>
         </w:tc>
         <w:tc>
           <w:tcPr>
             <w:tcW w:w="2379" w:type="dxa"/>
           </w:tcPr>
-          <w:p/>
+          <w:p>
+            <w:r>
+              <w:t>Pass</w:t>
+            </w:r>
+          </w:p>
         </w:tc>
       </w:tr>
     </w:tbl>
@@ -6337,7 +6522,11 @@
           <w:tcPr>
             <w:tcW w:w="759" w:type="dxa"/>
           </w:tcPr>
-          <w:p/>
+          <w:p>
+            <w:r>
+              <w:t>P</w:t>
+            </w:r>
+          </w:p>
         </w:tc>
       </w:tr>
       <w:tr>
@@ -6495,7 +6684,11 @@
           <w:tcPr>
             <w:tcW w:w="759" w:type="dxa"/>
           </w:tcPr>
-          <w:p/>
+          <w:p>
+            <w:r>
+              <w:t>P</w:t>
+            </w:r>
+          </w:p>
         </w:tc>
       </w:tr>
       <w:tr>
@@ -6573,7 +6766,11 @@
           <w:tcPr>
             <w:tcW w:w="759" w:type="dxa"/>
           </w:tcPr>
-          <w:p/>
+          <w:p>
+            <w:r>
+              <w:t>P</w:t>
+            </w:r>
+          </w:p>
         </w:tc>
       </w:tr>
       <w:tr>
@@ -6854,7 +7051,12 @@
           <w:tcPr>
             <w:tcW w:w="759" w:type="dxa"/>
           </w:tcPr>
-          <w:p/>
+          <w:p>
+            <w:r>
+              <w:lastRenderedPageBreak/>
+              <w:t>P</w:t>
+            </w:r>
+          </w:p>
         </w:tc>
       </w:tr>
       <w:tr>
@@ -6938,7 +7140,11 @@
           <w:tcPr>
             <w:tcW w:w="759" w:type="dxa"/>
           </w:tcPr>
-          <w:p/>
+          <w:p>
+            <w:r>
+              <w:t>P</w:t>
+            </w:r>
+          </w:p>
         </w:tc>
       </w:tr>
       <w:tr>
@@ -7139,7 +7345,11 @@
           <w:tcPr>
             <w:tcW w:w="759" w:type="dxa"/>
           </w:tcPr>
-          <w:p/>
+          <w:p>
+            <w:r>
+              <w:t>P</w:t>
+            </w:r>
+          </w:p>
         </w:tc>
       </w:tr>
       <w:tr>
@@ -7296,7 +7506,11 @@
           <w:tcPr>
             <w:tcW w:w="759" w:type="dxa"/>
           </w:tcPr>
-          <w:p/>
+          <w:p>
+            <w:r>
+              <w:t>P</w:t>
+            </w:r>
+          </w:p>
         </w:tc>
       </w:tr>
       <w:tr>
@@ -7359,7 +7573,11 @@
           <w:tcPr>
             <w:tcW w:w="759" w:type="dxa"/>
           </w:tcPr>
-          <w:p/>
+          <w:p>
+            <w:r>
+              <w:t>P</w:t>
+            </w:r>
+          </w:p>
         </w:tc>
       </w:tr>
       <w:tr>
@@ -7431,7 +7649,11 @@
           <w:tcPr>
             <w:tcW w:w="759" w:type="dxa"/>
           </w:tcPr>
-          <w:p/>
+          <w:p>
+            <w:r>
+              <w:t>P</w:t>
+            </w:r>
+          </w:p>
         </w:tc>
       </w:tr>
       <w:tr>
@@ -7511,7 +7733,11 @@
           <w:tcPr>
             <w:tcW w:w="759" w:type="dxa"/>
           </w:tcPr>
-          <w:p/>
+          <w:p>
+            <w:r>
+              <w:t>P</w:t>
+            </w:r>
+          </w:p>
         </w:tc>
       </w:tr>
       <w:tr>
@@ -7799,7 +8025,12 @@
           <w:tcPr>
             <w:tcW w:w="759" w:type="dxa"/>
           </w:tcPr>
-          <w:p/>
+          <w:p>
+            <w:r>
+              <w:lastRenderedPageBreak/>
+              <w:t>P</w:t>
+            </w:r>
+          </w:p>
         </w:tc>
       </w:tr>
       <w:tr>
@@ -7893,7 +8124,11 @@
           <w:tcPr>
             <w:tcW w:w="759" w:type="dxa"/>
           </w:tcPr>
-          <w:p/>
+          <w:p>
+            <w:r>
+              <w:t>P</w:t>
+            </w:r>
+          </w:p>
         </w:tc>
       </w:tr>
       <w:tr>
@@ -8219,7 +8454,11 @@
           <w:tcPr>
             <w:tcW w:w="759" w:type="dxa"/>
           </w:tcPr>
-          <w:p/>
+          <w:p>
+            <w:r>
+              <w:t>P</w:t>
+            </w:r>
+          </w:p>
         </w:tc>
       </w:tr>
     </w:tbl>
@@ -8282,19 +8521,31 @@
           <w:tcPr>
             <w:tcW w:w="1796" w:type="dxa"/>
           </w:tcPr>
-          <w:p/>
+          <w:p>
+            <w:r>
+              <w:t>10:05AM 10/13/2018</w:t>
+            </w:r>
+          </w:p>
         </w:tc>
         <w:tc>
           <w:tcPr>
             <w:tcW w:w="1508" w:type="dxa"/>
           </w:tcPr>
-          <w:p/>
+          <w:p>
+            <w:r>
+              <w:t>Corey Lovett-Hendrey</w:t>
+            </w:r>
+          </w:p>
         </w:tc>
         <w:tc>
           <w:tcPr>
             <w:tcW w:w="2379" w:type="dxa"/>
           </w:tcPr>
-          <w:p/>
+          <w:p>
+            <w:r>
+              <w:t>Pass</w:t>
+            </w:r>
+          </w:p>
         </w:tc>
       </w:tr>
     </w:tbl>
@@ -8644,7 +8895,11 @@
           <w:tcPr>
             <w:tcW w:w="759" w:type="dxa"/>
           </w:tcPr>
-          <w:p/>
+          <w:p>
+            <w:r>
+              <w:t>P</w:t>
+            </w:r>
+          </w:p>
         </w:tc>
       </w:tr>
       <w:tr>
@@ -8802,7 +9057,11 @@
           <w:tcPr>
             <w:tcW w:w="759" w:type="dxa"/>
           </w:tcPr>
-          <w:p/>
+          <w:p>
+            <w:r>
+              <w:t>P</w:t>
+            </w:r>
+          </w:p>
         </w:tc>
       </w:tr>
       <w:tr>
@@ -8880,7 +9139,11 @@
           <w:tcPr>
             <w:tcW w:w="759" w:type="dxa"/>
           </w:tcPr>
-          <w:p/>
+          <w:p>
+            <w:r>
+              <w:t>P</w:t>
+            </w:r>
+          </w:p>
         </w:tc>
       </w:tr>
       <w:tr>
@@ -9161,7 +9424,12 @@
           <w:tcPr>
             <w:tcW w:w="759" w:type="dxa"/>
           </w:tcPr>
-          <w:p/>
+          <w:p>
+            <w:r>
+              <w:lastRenderedPageBreak/>
+              <w:t>P</w:t>
+            </w:r>
+          </w:p>
         </w:tc>
       </w:tr>
       <w:tr>
@@ -9245,7 +9513,11 @@
           <w:tcPr>
             <w:tcW w:w="759" w:type="dxa"/>
           </w:tcPr>
-          <w:p/>
+          <w:p>
+            <w:r>
+              <w:t>P</w:t>
+            </w:r>
+          </w:p>
         </w:tc>
       </w:tr>
       <w:tr>
@@ -9446,7 +9718,11 @@
           <w:tcPr>
             <w:tcW w:w="759" w:type="dxa"/>
           </w:tcPr>
-          <w:p/>
+          <w:p>
+            <w:r>
+              <w:t>P</w:t>
+            </w:r>
+          </w:p>
         </w:tc>
       </w:tr>
       <w:tr>
@@ -9603,7 +9879,11 @@
           <w:tcPr>
             <w:tcW w:w="759" w:type="dxa"/>
           </w:tcPr>
-          <w:p/>
+          <w:p>
+            <w:r>
+              <w:t>P</w:t>
+            </w:r>
+          </w:p>
         </w:tc>
       </w:tr>
       <w:tr>
@@ -9666,7 +9946,11 @@
           <w:tcPr>
             <w:tcW w:w="759" w:type="dxa"/>
           </w:tcPr>
-          <w:p/>
+          <w:p>
+            <w:r>
+              <w:t>P</w:t>
+            </w:r>
+          </w:p>
         </w:tc>
       </w:tr>
       <w:tr>
@@ -9738,7 +10022,11 @@
           <w:tcPr>
             <w:tcW w:w="759" w:type="dxa"/>
           </w:tcPr>
-          <w:p/>
+          <w:p>
+            <w:r>
+              <w:t>P</w:t>
+            </w:r>
+          </w:p>
         </w:tc>
       </w:tr>
       <w:tr>
@@ -9818,7 +10106,11 @@
           <w:tcPr>
             <w:tcW w:w="759" w:type="dxa"/>
           </w:tcPr>
-          <w:p/>
+          <w:p>
+            <w:r>
+              <w:t>P</w:t>
+            </w:r>
+          </w:p>
         </w:tc>
       </w:tr>
       <w:tr>
@@ -10106,7 +10398,12 @@
           <w:tcPr>
             <w:tcW w:w="759" w:type="dxa"/>
           </w:tcPr>
-          <w:p/>
+          <w:p>
+            <w:r>
+              <w:lastRenderedPageBreak/>
+              <w:t>P</w:t>
+            </w:r>
+          </w:p>
         </w:tc>
       </w:tr>
       <w:tr>
@@ -10200,7 +10497,11 @@
           <w:tcPr>
             <w:tcW w:w="759" w:type="dxa"/>
           </w:tcPr>
-          <w:p/>
+          <w:p>
+            <w:r>
+              <w:t>P</w:t>
+            </w:r>
+          </w:p>
         </w:tc>
       </w:tr>
       <w:tr>
@@ -10509,7 +10810,11 @@
           <w:tcPr>
             <w:tcW w:w="759" w:type="dxa"/>
           </w:tcPr>
-          <w:p/>
+          <w:p>
+            <w:r>
+              <w:t>P</w:t>
+            </w:r>
+          </w:p>
         </w:tc>
       </w:tr>
     </w:tbl>
@@ -10572,19 +10877,31 @@
           <w:tcPr>
             <w:tcW w:w="1796" w:type="dxa"/>
           </w:tcPr>
-          <w:p/>
+          <w:p>
+            <w:r>
+              <w:t>10:09AM 10/13/2018</w:t>
+            </w:r>
+          </w:p>
         </w:tc>
         <w:tc>
           <w:tcPr>
             <w:tcW w:w="1508" w:type="dxa"/>
           </w:tcPr>
-          <w:p/>
+          <w:p>
+            <w:r>
+              <w:t>Corey Lovett-Hendrey</w:t>
+            </w:r>
+          </w:p>
         </w:tc>
         <w:tc>
           <w:tcPr>
             <w:tcW w:w="2379" w:type="dxa"/>
           </w:tcPr>
-          <w:p/>
+          <w:p>
+            <w:r>
+              <w:t>Pass</w:t>
+            </w:r>
+          </w:p>
         </w:tc>
       </w:tr>
     </w:tbl>
@@ -10943,7 +11260,11 @@
           <w:tcPr>
             <w:tcW w:w="759" w:type="dxa"/>
           </w:tcPr>
-          <w:p/>
+          <w:p>
+            <w:r>
+              <w:t>P</w:t>
+            </w:r>
+          </w:p>
         </w:tc>
       </w:tr>
       <w:tr>
@@ -11101,7 +11422,11 @@
           <w:tcPr>
             <w:tcW w:w="759" w:type="dxa"/>
           </w:tcPr>
-          <w:p/>
+          <w:p>
+            <w:r>
+              <w:t>P</w:t>
+            </w:r>
+          </w:p>
         </w:tc>
       </w:tr>
       <w:tr>
@@ -11179,7 +11504,11 @@
           <w:tcPr>
             <w:tcW w:w="759" w:type="dxa"/>
           </w:tcPr>
-          <w:p/>
+          <w:p>
+            <w:r>
+              <w:t>P</w:t>
+            </w:r>
+          </w:p>
         </w:tc>
       </w:tr>
       <w:tr>
@@ -11460,7 +11789,12 @@
           <w:tcPr>
             <w:tcW w:w="759" w:type="dxa"/>
           </w:tcPr>
-          <w:p/>
+          <w:p>
+            <w:r>
+              <w:lastRenderedPageBreak/>
+              <w:t>P</w:t>
+            </w:r>
+          </w:p>
         </w:tc>
       </w:tr>
       <w:tr>
@@ -11544,7 +11878,11 @@
           <w:tcPr>
             <w:tcW w:w="759" w:type="dxa"/>
           </w:tcPr>
-          <w:p/>
+          <w:p>
+            <w:r>
+              <w:t>P</w:t>
+            </w:r>
+          </w:p>
         </w:tc>
       </w:tr>
       <w:tr>
@@ -11710,7 +12048,11 @@
           <w:tcPr>
             <w:tcW w:w="759" w:type="dxa"/>
           </w:tcPr>
-          <w:p/>
+          <w:p>
+            <w:r>
+              <w:t>P</w:t>
+            </w:r>
+          </w:p>
         </w:tc>
       </w:tr>
     </w:tbl>
@@ -11773,19 +12115,31 @@
           <w:tcPr>
             <w:tcW w:w="1796" w:type="dxa"/>
           </w:tcPr>
-          <w:p/>
+          <w:p>
+            <w:r>
+              <w:t>10:12AM 10/13/2018</w:t>
+            </w:r>
+          </w:p>
         </w:tc>
         <w:tc>
           <w:tcPr>
             <w:tcW w:w="1508" w:type="dxa"/>
           </w:tcPr>
-          <w:p/>
+          <w:p>
+            <w:r>
+              <w:t>Corey Lovett-Hendrey</w:t>
+            </w:r>
+          </w:p>
         </w:tc>
         <w:tc>
           <w:tcPr>
             <w:tcW w:w="2379" w:type="dxa"/>
           </w:tcPr>
-          <w:p/>
+          <w:p>
+            <w:r>
+              <w:t>Pass</w:t>
+            </w:r>
+          </w:p>
         </w:tc>
       </w:tr>
     </w:tbl>
@@ -11851,7 +12205,14 @@
         <w:b/>
         <w:sz w:val="16"/>
       </w:rPr>
-      <w:t xml:space="preserve">&lt;company name&gt; | </w:t>
+      <w:t>Corey Lovett-Hendrey</w:t>
+    </w:r>
+    <w:r>
+      <w:rPr>
+        <w:b/>
+        <w:sz w:val="16"/>
+      </w:rPr>
+      <w:t xml:space="preserve"> | </w:t>
     </w:r>
     <w:r>
       <w:rPr>

</xml_diff>